<commit_message>
#315, #323, #329 (#330)
* #315, #323, #329

* New testfile
</commit_message>
<xml_diff>
--- a/_examples/document/toc/toc.docx
+++ b/_examples/document/toc/toc.docx
@@ -492,8 +492,34 @@
         <w:t>Lorem ipsum dolor sit amet, consectetur adipiscing elit. Proin lobortis, lectus dictum feugiat tempus, sem neque finibus enim, sed eleifend sem nunc ac diam. Vestibulum tempus sagittis elementum</w:t>
       </w:r>
     </w:p>
+    <w:sectPr>
+      <w:headerReference w:type="default" r:id="rId4"/>
+    </w:sectPr>
   </w:body>
 </w:document>
+</file>
+
+<file path=word/header1.xml><?xml version="1.0" encoding="utf-8"?>
+<w:hdr xmlns="http://schemas.openxmlformats.org/wordprocessingml/2006/main" xmlns:a="http://schemas.openxmlformats.org/drawingml/2006/main" xmlns:m="http://schemas.openxmlformats.org/officeDocument/2006/math" xmlns:ma="http://schemas.openxmlformats.org/schemaLibrary/2006/main" xmlns:pic="http://schemas.openxmlformats.org/drawingml/2006/picture" xmlns:r="http://schemas.openxmlformats.org/officeDocument/2006/relationships" xmlns:s="http://schemas.openxmlformats.org/officeDocument/2006/sharedTypes" xmlns:w="http://schemas.openxmlformats.org/wordprocessingml/2006/main" xmlns:wp="http://schemas.openxmlformats.org/drawingml/2006/wordprocessingDrawing" xmlns:xml="http://www.w3.org/XML/1998/namespace">
+  <w:p>
+    <w:pPr>
+      <w:tabs>
+        <w:tab w:val="center" w:leader="none" w:pos="3600"/>
+      </w:tabs>
+    </w:pPr>
+    <w:r>
+      <w:rPr>
+        <w:b/>
+        <w:bCs/>
+        <w:color w:val="ff0000"/>
+        <w:sz w:val="28"/>
+        <w:szCs w:val="28"/>
+      </w:rPr>
+      <w:tab/>
+      <w:t>Unlicensed version of UniOffice - Get a license on https://unidoc.io</w:t>
+    </w:r>
+  </w:p>
+</w:hdr>
 </file>
 
 <file path=word/numbering.xml><?xml version="1.0" encoding="utf-8"?>
@@ -620,6 +646,7 @@
   </w:abstractNum>
   <w:abstractNum w:abstractNumId="2">
     <w:lvl w:ilvl="0">
+      <w:start w:val="1"/>
       <w:numFmt w:val="bullet"/>
       <w:lvlText w:val=""/>
       <w:lvlJc w:val="left"/>
@@ -627,10 +654,11 @@
         <w:ind/>
       </w:pPr>
       <w:rPr>
-        <w:rFonts w:ascii="Symbol" w:hAnsi="Symbol"/>
+        <w:rFonts w:ascii="Symbol" w:hAnsi="Symbol" w:eastAsia="Symbol"/>
       </w:rPr>
     </w:lvl>
     <w:lvl w:ilvl="1">
+      <w:start w:val="1"/>
       <w:numFmt w:val="none"/>
       <w:lvlJc w:val="left"/>
       <w:pPr>
@@ -638,6 +666,7 @@
       </w:pPr>
     </w:lvl>
     <w:lvl w:ilvl="2">
+      <w:start w:val="1"/>
       <w:numFmt w:val="bullet"/>
       <w:lvlText w:val=""/>
       <w:lvlJc w:val="left"/>
@@ -645,10 +674,11 @@
         <w:ind w:left="1440"/>
       </w:pPr>
       <w:rPr>
-        <w:rFonts w:ascii="Symbol" w:hAnsi="Symbol"/>
+        <w:rFonts w:ascii="Symbol" w:hAnsi="Symbol" w:eastAsia="Symbol"/>
       </w:rPr>
     </w:lvl>
     <w:lvl w:ilvl="3">
+      <w:start w:val="1"/>
       <w:numFmt w:val="none"/>
       <w:lvlJc w:val="left"/>
       <w:pPr>
@@ -656,6 +686,7 @@
       </w:pPr>
     </w:lvl>
     <w:lvl w:ilvl="4">
+      <w:start w:val="1"/>
       <w:numFmt w:val="bullet"/>
       <w:lvlText w:val=""/>
       <w:lvlJc w:val="left"/>
@@ -663,10 +694,11 @@
         <w:ind w:left="2880"/>
       </w:pPr>
       <w:rPr>
-        <w:rFonts w:ascii="Symbol" w:hAnsi="Symbol"/>
+        <w:rFonts w:ascii="Symbol" w:hAnsi="Symbol" w:eastAsia="Symbol"/>
       </w:rPr>
     </w:lvl>
     <w:lvl w:ilvl="5">
+      <w:start w:val="1"/>
       <w:numFmt w:val="none"/>
       <w:lvlJc w:val="left"/>
       <w:pPr>
@@ -674,6 +706,7 @@
       </w:pPr>
     </w:lvl>
     <w:lvl w:ilvl="6">
+      <w:start w:val="1"/>
       <w:numFmt w:val="bullet"/>
       <w:lvlText w:val=""/>
       <w:lvlJc w:val="left"/>
@@ -681,10 +714,11 @@
         <w:ind w:left="4320"/>
       </w:pPr>
       <w:rPr>
-        <w:rFonts w:ascii="Symbol" w:hAnsi="Symbol"/>
+        <w:rFonts w:ascii="Symbol" w:hAnsi="Symbol" w:eastAsia="Symbol"/>
       </w:rPr>
     </w:lvl>
     <w:lvl w:ilvl="7">
+      <w:start w:val="1"/>
       <w:numFmt w:val="none"/>
       <w:lvlJc w:val="left"/>
       <w:pPr>
@@ -692,6 +726,7 @@
       </w:pPr>
     </w:lvl>
     <w:lvl w:ilvl="8">
+      <w:start w:val="1"/>
       <w:numFmt w:val="bullet"/>
       <w:lvlText w:val=""/>
       <w:lvlJc w:val="left"/>
@@ -699,7 +734,7 @@
         <w:ind w:left="5760"/>
       </w:pPr>
       <w:rPr>
-        <w:rFonts w:ascii="Symbol" w:hAnsi="Symbol"/>
+        <w:rFonts w:ascii="Symbol" w:hAnsi="Symbol" w:eastAsia="Symbol"/>
       </w:rPr>
     </w:lvl>
   </w:abstractNum>

</xml_diff>